<commit_message>
final report first draft
</commit_message>
<xml_diff>
--- a/Paper initial documents/first draft .docx
+++ b/Paper initial documents/first draft .docx
@@ -6,8 +6,6 @@
       <w:pPr>
         <w:pStyle w:val="Heading1"/>
       </w:pPr>
-      <w:bookmarkStart w:id="0" w:name="_GoBack"/>
-      <w:bookmarkEnd w:id="0"/>
       <w:r>
         <w:t>Abstract:</w:t>
       </w:r>
@@ -146,22 +144,7 @@
     </w:p>
     <w:p>
       <w:r>
-        <w:t xml:space="preserve">In this research, centrality measures have been used to visually analyze the structure of real world networks. The hypothesis is that, </w:t>
-      </w:r>
-      <w:r>
-        <w:t xml:space="preserve">the structure of a network is not random, but is rather dictated or largely </w:t>
-      </w:r>
-      <w:r>
-        <w:t>affected by</w:t>
-      </w:r>
-      <w:r>
-        <w:t xml:space="preserve"> the behavior</w:t>
-      </w:r>
-      <w:r>
-        <w:t xml:space="preserve"> of the nodes i</w:t>
-      </w:r>
-      <w:r>
-        <w:t xml:space="preserve">n the network. </w:t>
+        <w:t xml:space="preserve">In this research, centrality measures have been used to visually analyze the structure of real world networks. The hypothesis is that, the structure of a network is not random, but is rather dictated or largely affected by the behavior of the nodes in the network. </w:t>
       </w:r>
       <w:r>
         <w:t>As different centrality measures express different characteristics of the nodes</w:t>
@@ -364,6 +347,8 @@
         <w:t>//FORMULA NEEDS CHECKING</w:t>
       </w:r>
     </w:p>
+    <w:bookmarkStart w:id="0" w:name="_GoBack"/>
+    <w:bookmarkEnd w:id="0"/>
     <w:p>
       <w:pPr>
         <w:rPr>
@@ -2945,24 +2930,14 @@
       <w:r>
         <w:t xml:space="preserve">Table </w:t>
       </w:r>
-      <w:r>
-        <w:fldChar w:fldCharType="begin"/>
-      </w:r>
-      <w:r>
-        <w:instrText xml:space="preserve"> SEQ Table \* ARABIC </w:instrText>
-      </w:r>
-      <w:r>
-        <w:fldChar w:fldCharType="separate"/>
-      </w:r>
-      <w:r>
-        <w:rPr>
-          <w:noProof/>
-        </w:rPr>
-        <w:t>1</w:t>
-      </w:r>
-      <w:r>
-        <w:fldChar w:fldCharType="end"/>
-      </w:r>
+      <w:fldSimple w:instr=" SEQ Table \* ARABIC ">
+        <w:r>
+          <w:rPr>
+            <w:noProof/>
+          </w:rPr>
+          <w:t>1</w:t>
+        </w:r>
+      </w:fldSimple>
       <w:r>
         <w:t xml:space="preserve"> Node centralities VS Community/Clique Centralities</w:t>
       </w:r>
@@ -3260,18 +3235,13 @@
         <w:t>wo ego networks</w:t>
       </w:r>
       <w:r>
-        <w:t xml:space="preserve"> have been used in this </w:t>
-      </w:r>
-      <w:proofErr w:type="gramStart"/>
-      <w:r>
-        <w:t xml:space="preserve">research </w:t>
-      </w:r>
-      <w:r>
-        <w:t>,</w:t>
-      </w:r>
-      <w:proofErr w:type="gramEnd"/>
-      <w:r>
-        <w:t xml:space="preserve"> namely the “Ego-Facebook” dataset which contains 4039 nodes and 88233 edges as it combines 10 ego networks, and “Ego-Twitter” dataset which contains 81306 nodes and 2420765 edges. The Facebook ego networks were collected by Facebook users willingly using an app and twitter information was collected using web crawlers.</w:t>
+        <w:t xml:space="preserve"> </w:t>
+      </w:r>
+      <w:r>
+        <w:t>have been used in this research</w:t>
+      </w:r>
+      <w:r>
+        <w:t>, namely the “Ego-Facebook” dataset which contains 4039 nodes and 88233 edges as it combines 10 ego networks, and “Ego-Twitter” dataset which contains 81306 nodes and 2420765 edges. The Facebook ego networks were collected by Facebook users willingly using an app and twitter information was collected using web crawlers.</w:t>
       </w:r>
     </w:p>
     <w:p>
@@ -6667,6 +6637,10 @@
         </w:rPr>
       </w:pPr>
       <w:r>
+        <w:rPr>
+          <w:noProof/>
+          <w:lang w:bidi="bn-BD"/>
+        </w:rPr>
         <w:drawing>
           <wp:inline distT="0" distB="0" distL="0" distR="0">
             <wp:extent cx="5941638" cy="2152650"/>
@@ -6891,17 +6865,6 @@
           <w:sz w:val="32"/>
           <w:szCs w:val="26"/>
         </w:rPr>
-        <w:t>5.4</w:t>
-      </w:r>
-      <w:r>
-        <w:rPr>
-          <w:rFonts w:eastAsiaTheme="majorEastAsia" w:cstheme="minorHAnsi"/>
-          <w:b/>
-          <w:color w:val="000000" w:themeColor="text1"/>
-          <w:sz w:val="32"/>
-          <w:szCs w:val="26"/>
-        </w:rPr>
-        <w:tab/>
         <w:t>Model 4</w:t>
       </w:r>
       <w:bookmarkEnd w:id="14"/>
@@ -10823,7 +10786,7 @@
 </file>
 
 <file path=customXml/itemProps1.xml><?xml version="1.0" encoding="utf-8"?>
-<ds:datastoreItem xmlns:ds="http://schemas.openxmlformats.org/officeDocument/2006/customXml" ds:itemID="{D600BBF6-C4C4-4B9A-ACE6-A16486E9B1F8}">
+<ds:datastoreItem xmlns:ds="http://schemas.openxmlformats.org/officeDocument/2006/customXml" ds:itemID="{4F3BEBEE-FDE5-453A-8AF5-12C7626858CA}">
   <ds:schemaRefs>
     <ds:schemaRef ds:uri="http://schemas.openxmlformats.org/officeDocument/2006/bibliography"/>
   </ds:schemaRefs>

</xml_diff>